<commit_message>
json context supports keys starting with `wordml:`.
</commit_message>
<xml_diff>
--- a/test/fixtures/shopping_list_sample.docx
+++ b/test/fixtures/shopping_list_sample.docx
@@ -16,6 +16,29 @@
         <w:t>Shopping List</w:t>
       </w:r>
     </w:p>
+    <w:p>
+      <w:r>
+        <w:rPr>
+          <w:noProof/>
+        </w:rPr>
+        <w:p>
+          <w:r>
+            <w:t xml:space="preserve">A list of items to buy at the next </w:t>
+          </w:r>
+          <w:r>
+            <w:rPr>
+              <w:b/>
+            </w:rPr>
+            <w:t>Shop</w:t>
+          </w:r>
+          <w:r>
+            <w:t xml:space="preserve">.</w:t>
+          </w:r>
+        </w:p>
+      </w:r>
+    </w:p>
+    <w:bookmarkStart w:id="0" w:name="_GoBack"/>
+    <w:bookmarkEnd w:id="0"/>
     <w:p>
       <w:pPr>
         <w:pStyle w:val="ListParagraph"/>
@@ -226,8 +249,6 @@
       </w:rPr>
       <w:t>Doe</w:t>
     </w:r>
-    <w:bookmarkStart w:id="0" w:name="_GoBack"/>
-    <w:bookmarkEnd w:id="0"/>
   </w:p>
 </w:ftr>
 </file>

</xml_diff>

<commit_message>
introduce `Sablon::Content::Markdown`: paragraphs, bold and italic.
The supported markdown is very basic. More complex structures
like lists and quotes will follow later.
</commit_message>
<xml_diff>
--- a/test/fixtures/shopping_list_sample.docx
+++ b/test/fixtures/shopping_list_sample.docx
@@ -30,8 +30,6 @@
         <w:t xml:space="preserve">.</w:t>
       </w:r>
     </w:p>
-    <w:bookmarkStart w:id="0" w:name="_GoBack"/>
-    <w:bookmarkEnd w:id="0"/>
     <w:p>
       <w:pPr>
         <w:pStyle w:val="ListParagraph"/>
@@ -57,25 +55,15 @@
         <w:t xml:space="preserve"> </w:t>
       </w:r>
       <w:r>
-        <w:rPr>
-          <w:sz w:val="20"/>
-          <w:szCs w:val="20"/>
-        </w:rPr>
         <w:t>(</w:t>
       </w:r>
       <w:r>
         <w:rPr>
           <w:noProof/>
-          <w:sz w:val="20"/>
-          <w:szCs w:val="20"/>
         </w:rPr>
         <w:t>1L</w:t>
       </w:r>
       <w:r>
-        <w:rPr>
-          <w:sz w:val="20"/>
-          <w:szCs w:val="20"/>
-        </w:rPr>
         <w:t>)</w:t>
       </w:r>
     </w:p>
@@ -104,25 +92,15 @@
         <w:t xml:space="preserve"> </w:t>
       </w:r>
       <w:r>
-        <w:rPr>
-          <w:sz w:val="20"/>
-          <w:szCs w:val="20"/>
-        </w:rPr>
         <w:t>(</w:t>
       </w:r>
       <w:r>
         <w:rPr>
           <w:noProof/>
-          <w:sz w:val="20"/>
-          <w:szCs w:val="20"/>
         </w:rPr>
         <w:t>1kg</w:t>
       </w:r>
       <w:r>
-        <w:rPr>
-          <w:sz w:val="20"/>
-          <w:szCs w:val="20"/>
-        </w:rPr>
         <w:t>)</w:t>
       </w:r>
     </w:p>
@@ -151,26 +129,71 @@
         <w:t xml:space="preserve"> </w:t>
       </w:r>
       <w:r>
-        <w:rPr>
-          <w:sz w:val="20"/>
-          <w:szCs w:val="20"/>
-        </w:rPr>
         <w:t>(</w:t>
       </w:r>
       <w:r>
         <w:rPr>
           <w:noProof/>
-          <w:sz w:val="20"/>
-          <w:szCs w:val="20"/>
         </w:rPr>
         <w:t>500g</w:t>
       </w:r>
       <w:r>
+        <w:t>)</w:t>
+      </w:r>
+    </w:p>
+    <w:bookmarkStart w:id="0" w:name="_GoBack"/>
+    <w:bookmarkEnd w:id="0"/>
+    <w:p>
+      <w:pPr>
+        <w:pStyle w:val="Heading2"/>
+      </w:pPr>
+      <w:r>
+        <w:t xml:space="preserve">Bruschetta with Tomato and Basil Recipe</w:t>
+      </w:r>
+    </w:p>
+    <w:p>
+      <w:r>
+        <w:t xml:space="preserve">We suggest using </w:t>
+      </w:r>
+      <w:r>
         <w:rPr>
-          <w:sz w:val="20"/>
-          <w:szCs w:val="20"/>
+          <w:b/>
         </w:rPr>
-        <w:t>)</w:t>
+        <w:t xml:space="preserve">plum tomatoes</w:t>
+      </w:r>
+      <w:r>
+        <w:t xml:space="preserve"> for bruschetta because they have </w:t>
+      </w:r>
+      <w:r>
+        <w:rPr>
+          <w:i/>
+        </w:rPr>
+        <w:t xml:space="preserve">thicker</w:t>
+      </w:r>
+      <w:r>
+        <w:t xml:space="preserve"> flesh with fewer seeds and less juice than regular tomatoes, but feel free to use any tomato for this recipe.</w:t>
+      </w:r>
+    </w:p>
+    <w:p>
+      <w:r>
+        <w:t xml:space="preserve">If you use </w:t>
+      </w:r>
+      <w:r>
+        <w:rPr>
+          <w:b/>
+        </w:rPr>
+        <w:t xml:space="preserve">cherry tomatoes</w:t>
+      </w:r>
+      <w:r>
+        <w:t xml:space="preserve">, just quarter them, don't bother blanching or peeling them.</w:t>
+      </w:r>
+    </w:p>
+    <w:p>
+      <w:pPr>
+        <w:pStyle w:val="Heading3"/>
+      </w:pPr>
+      <w:r>
+        <w:t xml:space="preserve">Ingredients</w:t>
       </w:r>
     </w:p>
     <w:sectPr>
@@ -405,12 +428,15 @@
     <w:rPrDefault>
       <w:rPr>
         <w:rFonts w:asciiTheme="minorHAnsi" w:eastAsiaTheme="minorEastAsia" w:hAnsiTheme="minorHAnsi" w:cstheme="minorBidi"/>
-        <w:sz w:val="24"/>
-        <w:szCs w:val="24"/>
         <w:lang w:val="en-US" w:eastAsia="en-US" w:bidi="ar-SA"/>
       </w:rPr>
     </w:rPrDefault>
-    <w:pPrDefault/>
+    <w:pPrDefault>
+      <w:pPr>
+        <w:spacing w:after="200" w:line="276" w:lineRule="auto"/>
+        <w:jc w:val="both"/>
+      </w:pPr>
+    </w:pPrDefault>
   </w:docDefaults>
   <w:latentStyles w:defLockedState="0" w:defUIPriority="99" w:defSemiHidden="1" w:defUnhideWhenUsed="1" w:defQFormat="0" w:count="276">
     <w:lsdException w:name="Normal" w:semiHidden="0" w:uiPriority="0" w:unhideWhenUsed="0" w:qFormat="1"/>
@@ -554,6 +580,204 @@
   <w:style w:type="paragraph" w:default="1" w:styleId="Normal">
     <w:name w:val="Normal"/>
     <w:qFormat/>
+    <w:rsid w:val="00CE18C4"/>
+  </w:style>
+  <w:style w:type="paragraph" w:styleId="Heading1">
+    <w:name w:val="heading 1"/>
+    <w:basedOn w:val="Normal"/>
+    <w:next w:val="Normal"/>
+    <w:link w:val="Heading1Char"/>
+    <w:uiPriority w:val="9"/>
+    <w:qFormat/>
+    <w:rsid w:val="00CE18C4"/>
+    <w:pPr>
+      <w:spacing w:before="300" w:after="40"/>
+      <w:jc w:val="left"/>
+      <w:outlineLvl w:val="0"/>
+    </w:pPr>
+    <w:rPr>
+      <w:smallCaps/>
+      <w:spacing w:val="5"/>
+      <w:sz w:val="32"/>
+      <w:szCs w:val="32"/>
+    </w:rPr>
+  </w:style>
+  <w:style w:type="paragraph" w:styleId="Heading2">
+    <w:name w:val="heading 2"/>
+    <w:basedOn w:val="Normal"/>
+    <w:next w:val="Normal"/>
+    <w:link w:val="Heading2Char"/>
+    <w:uiPriority w:val="9"/>
+    <w:semiHidden/>
+    <w:unhideWhenUsed/>
+    <w:qFormat/>
+    <w:rsid w:val="00CE18C4"/>
+    <w:pPr>
+      <w:spacing w:before="240" w:after="80"/>
+      <w:jc w:val="left"/>
+      <w:outlineLvl w:val="1"/>
+    </w:pPr>
+    <w:rPr>
+      <w:smallCaps/>
+      <w:spacing w:val="5"/>
+      <w:sz w:val="28"/>
+      <w:szCs w:val="28"/>
+    </w:rPr>
+  </w:style>
+  <w:style w:type="paragraph" w:styleId="Heading3">
+    <w:name w:val="heading 3"/>
+    <w:basedOn w:val="Normal"/>
+    <w:next w:val="Normal"/>
+    <w:link w:val="Heading3Char"/>
+    <w:uiPriority w:val="9"/>
+    <w:semiHidden/>
+    <w:unhideWhenUsed/>
+    <w:qFormat/>
+    <w:rsid w:val="00CE18C4"/>
+    <w:pPr>
+      <w:spacing w:after="0"/>
+      <w:jc w:val="left"/>
+      <w:outlineLvl w:val="2"/>
+    </w:pPr>
+    <w:rPr>
+      <w:smallCaps/>
+      <w:spacing w:val="5"/>
+      <w:sz w:val="24"/>
+      <w:szCs w:val="24"/>
+    </w:rPr>
+  </w:style>
+  <w:style w:type="paragraph" w:styleId="Heading4">
+    <w:name w:val="heading 4"/>
+    <w:basedOn w:val="Normal"/>
+    <w:next w:val="Normal"/>
+    <w:link w:val="Heading4Char"/>
+    <w:uiPriority w:val="9"/>
+    <w:semiHidden/>
+    <w:unhideWhenUsed/>
+    <w:qFormat/>
+    <w:rsid w:val="00CE18C4"/>
+    <w:pPr>
+      <w:spacing w:before="240" w:after="0"/>
+      <w:jc w:val="left"/>
+      <w:outlineLvl w:val="3"/>
+    </w:pPr>
+    <w:rPr>
+      <w:smallCaps/>
+      <w:spacing w:val="10"/>
+      <w:sz w:val="22"/>
+      <w:szCs w:val="22"/>
+    </w:rPr>
+  </w:style>
+  <w:style w:type="paragraph" w:styleId="Heading5">
+    <w:name w:val="heading 5"/>
+    <w:basedOn w:val="Normal"/>
+    <w:next w:val="Normal"/>
+    <w:link w:val="Heading5Char"/>
+    <w:uiPriority w:val="9"/>
+    <w:semiHidden/>
+    <w:unhideWhenUsed/>
+    <w:qFormat/>
+    <w:rsid w:val="00CE18C4"/>
+    <w:pPr>
+      <w:spacing w:before="200" w:after="0"/>
+      <w:jc w:val="left"/>
+      <w:outlineLvl w:val="4"/>
+    </w:pPr>
+    <w:rPr>
+      <w:smallCaps/>
+      <w:color w:val="943634" w:themeColor="accent2" w:themeShade="BF"/>
+      <w:spacing w:val="10"/>
+      <w:sz w:val="22"/>
+      <w:szCs w:val="26"/>
+    </w:rPr>
+  </w:style>
+  <w:style w:type="paragraph" w:styleId="Heading6">
+    <w:name w:val="heading 6"/>
+    <w:basedOn w:val="Normal"/>
+    <w:next w:val="Normal"/>
+    <w:link w:val="Heading6Char"/>
+    <w:uiPriority w:val="9"/>
+    <w:semiHidden/>
+    <w:unhideWhenUsed/>
+    <w:qFormat/>
+    <w:rsid w:val="00CE18C4"/>
+    <w:pPr>
+      <w:spacing w:after="0"/>
+      <w:jc w:val="left"/>
+      <w:outlineLvl w:val="5"/>
+    </w:pPr>
+    <w:rPr>
+      <w:smallCaps/>
+      <w:color w:val="C0504D" w:themeColor="accent2"/>
+      <w:spacing w:val="5"/>
+      <w:sz w:val="22"/>
+    </w:rPr>
+  </w:style>
+  <w:style w:type="paragraph" w:styleId="Heading7">
+    <w:name w:val="heading 7"/>
+    <w:basedOn w:val="Normal"/>
+    <w:next w:val="Normal"/>
+    <w:link w:val="Heading7Char"/>
+    <w:uiPriority w:val="9"/>
+    <w:semiHidden/>
+    <w:unhideWhenUsed/>
+    <w:qFormat/>
+    <w:rsid w:val="00CE18C4"/>
+    <w:pPr>
+      <w:spacing w:after="0"/>
+      <w:jc w:val="left"/>
+      <w:outlineLvl w:val="6"/>
+    </w:pPr>
+    <w:rPr>
+      <w:b/>
+      <w:smallCaps/>
+      <w:color w:val="C0504D" w:themeColor="accent2"/>
+      <w:spacing w:val="10"/>
+    </w:rPr>
+  </w:style>
+  <w:style w:type="paragraph" w:styleId="Heading8">
+    <w:name w:val="heading 8"/>
+    <w:basedOn w:val="Normal"/>
+    <w:next w:val="Normal"/>
+    <w:link w:val="Heading8Char"/>
+    <w:uiPriority w:val="9"/>
+    <w:semiHidden/>
+    <w:unhideWhenUsed/>
+    <w:qFormat/>
+    <w:rsid w:val="00CE18C4"/>
+    <w:pPr>
+      <w:spacing w:after="0"/>
+      <w:jc w:val="left"/>
+      <w:outlineLvl w:val="7"/>
+    </w:pPr>
+    <w:rPr>
+      <w:b/>
+      <w:i/>
+      <w:smallCaps/>
+      <w:color w:val="943634" w:themeColor="accent2" w:themeShade="BF"/>
+    </w:rPr>
+  </w:style>
+  <w:style w:type="paragraph" w:styleId="Heading9">
+    <w:name w:val="heading 9"/>
+    <w:basedOn w:val="Normal"/>
+    <w:next w:val="Normal"/>
+    <w:link w:val="Heading9Char"/>
+    <w:uiPriority w:val="9"/>
+    <w:semiHidden/>
+    <w:unhideWhenUsed/>
+    <w:qFormat/>
+    <w:rsid w:val="00CE18C4"/>
+    <w:pPr>
+      <w:spacing w:after="0"/>
+      <w:jc w:val="left"/>
+      <w:outlineLvl w:val="8"/>
+    </w:pPr>
+    <w:rPr>
+      <w:b/>
+      <w:i/>
+      <w:smallCaps/>
+      <w:color w:val="622423" w:themeColor="accent2" w:themeShade="7F"/>
+    </w:rPr>
   </w:style>
   <w:style w:type="character" w:default="1" w:styleId="DefaultParagraphFont">
     <w:name w:val="Default Paragraph Font"/>
@@ -589,21 +813,18 @@
     <w:link w:val="TitleChar"/>
     <w:uiPriority w:val="10"/>
     <w:qFormat/>
-    <w:rsid w:val="00BC40CC"/>
+    <w:rsid w:val="00CE18C4"/>
     <w:pPr>
       <w:pBdr>
-        <w:bottom w:val="single" w:sz="8" w:space="4" w:color="4F81BD" w:themeColor="accent1"/>
+        <w:top w:val="single" w:sz="12" w:space="1" w:color="C0504D" w:themeColor="accent2"/>
       </w:pBdr>
-      <w:spacing w:after="300"/>
-      <w:contextualSpacing/>
-    </w:pPr>
-    <w:rPr>
-      <w:rFonts w:asciiTheme="majorHAnsi" w:eastAsiaTheme="majorEastAsia" w:hAnsiTheme="majorHAnsi" w:cstheme="majorBidi"/>
-      <w:color w:val="17365D" w:themeColor="text2" w:themeShade="BF"/>
-      <w:spacing w:val="5"/>
-      <w:kern w:val="28"/>
-      <w:sz w:val="52"/>
-      <w:szCs w:val="52"/>
+      <w:spacing w:line="240" w:lineRule="auto"/>
+      <w:jc w:val="right"/>
+    </w:pPr>
+    <w:rPr>
+      <w:smallCaps/>
+      <w:sz w:val="48"/>
+      <w:szCs w:val="48"/>
     </w:rPr>
   </w:style>
   <w:style w:type="character" w:customStyle="1" w:styleId="TitleChar">
@@ -611,14 +832,11 @@
     <w:basedOn w:val="DefaultParagraphFont"/>
     <w:link w:val="Title"/>
     <w:uiPriority w:val="10"/>
-    <w:rsid w:val="00BC40CC"/>
-    <w:rPr>
-      <w:rFonts w:asciiTheme="majorHAnsi" w:eastAsiaTheme="majorEastAsia" w:hAnsiTheme="majorHAnsi" w:cstheme="majorBidi"/>
-      <w:color w:val="17365D" w:themeColor="text2" w:themeShade="BF"/>
-      <w:spacing w:val="5"/>
-      <w:kern w:val="28"/>
-      <w:sz w:val="52"/>
-      <w:szCs w:val="52"/>
+    <w:rsid w:val="00CE18C4"/>
+    <w:rPr>
+      <w:smallCaps/>
+      <w:sz w:val="48"/>
+      <w:szCs w:val="48"/>
     </w:rPr>
   </w:style>
   <w:style w:type="paragraph" w:styleId="ListParagraph">
@@ -626,7 +844,7 @@
     <w:basedOn w:val="Normal"/>
     <w:uiPriority w:val="34"/>
     <w:qFormat/>
-    <w:rsid w:val="00BD7C61"/>
+    <w:rsid w:val="00CE18C4"/>
     <w:pPr>
       <w:ind w:left="720"/>
       <w:contextualSpacing/>
@@ -673,6 +891,362 @@
     <w:link w:val="Footer"/>
     <w:uiPriority w:val="99"/>
     <w:rsid w:val="00C44A8E"/>
+  </w:style>
+  <w:style w:type="character" w:customStyle="1" w:styleId="Heading1Char">
+    <w:name w:val="Heading 1 Char"/>
+    <w:basedOn w:val="DefaultParagraphFont"/>
+    <w:link w:val="Heading1"/>
+    <w:uiPriority w:val="9"/>
+    <w:rsid w:val="00CE18C4"/>
+    <w:rPr>
+      <w:smallCaps/>
+      <w:spacing w:val="5"/>
+      <w:sz w:val="32"/>
+      <w:szCs w:val="32"/>
+    </w:rPr>
+  </w:style>
+  <w:style w:type="character" w:customStyle="1" w:styleId="Heading2Char">
+    <w:name w:val="Heading 2 Char"/>
+    <w:basedOn w:val="DefaultParagraphFont"/>
+    <w:link w:val="Heading2"/>
+    <w:uiPriority w:val="9"/>
+    <w:semiHidden/>
+    <w:rsid w:val="00CE18C4"/>
+    <w:rPr>
+      <w:smallCaps/>
+      <w:spacing w:val="5"/>
+      <w:sz w:val="28"/>
+      <w:szCs w:val="28"/>
+    </w:rPr>
+  </w:style>
+  <w:style w:type="character" w:customStyle="1" w:styleId="Heading3Char">
+    <w:name w:val="Heading 3 Char"/>
+    <w:basedOn w:val="DefaultParagraphFont"/>
+    <w:link w:val="Heading3"/>
+    <w:uiPriority w:val="9"/>
+    <w:semiHidden/>
+    <w:rsid w:val="00CE18C4"/>
+    <w:rPr>
+      <w:smallCaps/>
+      <w:spacing w:val="5"/>
+      <w:sz w:val="24"/>
+      <w:szCs w:val="24"/>
+    </w:rPr>
+  </w:style>
+  <w:style w:type="character" w:customStyle="1" w:styleId="Heading4Char">
+    <w:name w:val="Heading 4 Char"/>
+    <w:basedOn w:val="DefaultParagraphFont"/>
+    <w:link w:val="Heading4"/>
+    <w:uiPriority w:val="9"/>
+    <w:semiHidden/>
+    <w:rsid w:val="00CE18C4"/>
+    <w:rPr>
+      <w:smallCaps/>
+      <w:spacing w:val="10"/>
+      <w:sz w:val="22"/>
+      <w:szCs w:val="22"/>
+    </w:rPr>
+  </w:style>
+  <w:style w:type="character" w:customStyle="1" w:styleId="Heading5Char">
+    <w:name w:val="Heading 5 Char"/>
+    <w:basedOn w:val="DefaultParagraphFont"/>
+    <w:link w:val="Heading5"/>
+    <w:uiPriority w:val="9"/>
+    <w:semiHidden/>
+    <w:rsid w:val="00CE18C4"/>
+    <w:rPr>
+      <w:smallCaps/>
+      <w:color w:val="943634" w:themeColor="accent2" w:themeShade="BF"/>
+      <w:spacing w:val="10"/>
+      <w:sz w:val="22"/>
+      <w:szCs w:val="26"/>
+    </w:rPr>
+  </w:style>
+  <w:style w:type="character" w:customStyle="1" w:styleId="Heading6Char">
+    <w:name w:val="Heading 6 Char"/>
+    <w:basedOn w:val="DefaultParagraphFont"/>
+    <w:link w:val="Heading6"/>
+    <w:uiPriority w:val="9"/>
+    <w:semiHidden/>
+    <w:rsid w:val="00CE18C4"/>
+    <w:rPr>
+      <w:smallCaps/>
+      <w:color w:val="C0504D" w:themeColor="accent2"/>
+      <w:spacing w:val="5"/>
+      <w:sz w:val="22"/>
+    </w:rPr>
+  </w:style>
+  <w:style w:type="character" w:customStyle="1" w:styleId="Heading7Char">
+    <w:name w:val="Heading 7 Char"/>
+    <w:basedOn w:val="DefaultParagraphFont"/>
+    <w:link w:val="Heading7"/>
+    <w:uiPriority w:val="9"/>
+    <w:semiHidden/>
+    <w:rsid w:val="00CE18C4"/>
+    <w:rPr>
+      <w:b/>
+      <w:smallCaps/>
+      <w:color w:val="C0504D" w:themeColor="accent2"/>
+      <w:spacing w:val="10"/>
+    </w:rPr>
+  </w:style>
+  <w:style w:type="character" w:customStyle="1" w:styleId="Heading8Char">
+    <w:name w:val="Heading 8 Char"/>
+    <w:basedOn w:val="DefaultParagraphFont"/>
+    <w:link w:val="Heading8"/>
+    <w:uiPriority w:val="9"/>
+    <w:semiHidden/>
+    <w:rsid w:val="00CE18C4"/>
+    <w:rPr>
+      <w:b/>
+      <w:i/>
+      <w:smallCaps/>
+      <w:color w:val="943634" w:themeColor="accent2" w:themeShade="BF"/>
+    </w:rPr>
+  </w:style>
+  <w:style w:type="character" w:customStyle="1" w:styleId="Heading9Char">
+    <w:name w:val="Heading 9 Char"/>
+    <w:basedOn w:val="DefaultParagraphFont"/>
+    <w:link w:val="Heading9"/>
+    <w:uiPriority w:val="9"/>
+    <w:semiHidden/>
+    <w:rsid w:val="00CE18C4"/>
+    <w:rPr>
+      <w:b/>
+      <w:i/>
+      <w:smallCaps/>
+      <w:color w:val="622423" w:themeColor="accent2" w:themeShade="7F"/>
+    </w:rPr>
+  </w:style>
+  <w:style w:type="paragraph" w:styleId="Caption">
+    <w:name w:val="caption"/>
+    <w:basedOn w:val="Normal"/>
+    <w:next w:val="Normal"/>
+    <w:uiPriority w:val="35"/>
+    <w:semiHidden/>
+    <w:unhideWhenUsed/>
+    <w:qFormat/>
+    <w:rsid w:val="00CE18C4"/>
+    <w:rPr>
+      <w:b/>
+      <w:bCs/>
+      <w:caps/>
+      <w:sz w:val="16"/>
+      <w:szCs w:val="18"/>
+    </w:rPr>
+  </w:style>
+  <w:style w:type="paragraph" w:styleId="Subtitle">
+    <w:name w:val="Subtitle"/>
+    <w:basedOn w:val="Normal"/>
+    <w:next w:val="Normal"/>
+    <w:link w:val="SubtitleChar"/>
+    <w:uiPriority w:val="11"/>
+    <w:qFormat/>
+    <w:rsid w:val="00CE18C4"/>
+    <w:pPr>
+      <w:spacing w:after="720" w:line="240" w:lineRule="auto"/>
+      <w:jc w:val="right"/>
+    </w:pPr>
+    <w:rPr>
+      <w:rFonts w:asciiTheme="majorHAnsi" w:eastAsiaTheme="majorEastAsia" w:hAnsiTheme="majorHAnsi" w:cstheme="majorBidi"/>
+      <w:szCs w:val="22"/>
+    </w:rPr>
+  </w:style>
+  <w:style w:type="character" w:customStyle="1" w:styleId="SubtitleChar">
+    <w:name w:val="Subtitle Char"/>
+    <w:basedOn w:val="DefaultParagraphFont"/>
+    <w:link w:val="Subtitle"/>
+    <w:uiPriority w:val="11"/>
+    <w:rsid w:val="00CE18C4"/>
+    <w:rPr>
+      <w:rFonts w:asciiTheme="majorHAnsi" w:eastAsiaTheme="majorEastAsia" w:hAnsiTheme="majorHAnsi" w:cstheme="majorBidi"/>
+      <w:szCs w:val="22"/>
+    </w:rPr>
+  </w:style>
+  <w:style w:type="character" w:styleId="Strong">
+    <w:name w:val="Strong"/>
+    <w:uiPriority w:val="22"/>
+    <w:qFormat/>
+    <w:rsid w:val="00CE18C4"/>
+    <w:rPr>
+      <w:b/>
+      <w:color w:val="C0504D" w:themeColor="accent2"/>
+    </w:rPr>
+  </w:style>
+  <w:style w:type="character" w:styleId="Emphasis">
+    <w:name w:val="Emphasis"/>
+    <w:uiPriority w:val="20"/>
+    <w:qFormat/>
+    <w:rsid w:val="00CE18C4"/>
+    <w:rPr>
+      <w:b/>
+      <w:i/>
+      <w:spacing w:val="10"/>
+    </w:rPr>
+  </w:style>
+  <w:style w:type="paragraph" w:styleId="NoSpacing">
+    <w:name w:val="No Spacing"/>
+    <w:basedOn w:val="Normal"/>
+    <w:link w:val="NoSpacingChar"/>
+    <w:uiPriority w:val="1"/>
+    <w:qFormat/>
+    <w:rsid w:val="00CE18C4"/>
+    <w:pPr>
+      <w:spacing w:after="0" w:line="240" w:lineRule="auto"/>
+    </w:pPr>
+  </w:style>
+  <w:style w:type="paragraph" w:styleId="Quote">
+    <w:name w:val="Quote"/>
+    <w:basedOn w:val="Normal"/>
+    <w:next w:val="Normal"/>
+    <w:link w:val="QuoteChar"/>
+    <w:uiPriority w:val="29"/>
+    <w:qFormat/>
+    <w:rsid w:val="00CE18C4"/>
+    <w:rPr>
+      <w:i/>
+    </w:rPr>
+  </w:style>
+  <w:style w:type="character" w:customStyle="1" w:styleId="QuoteChar">
+    <w:name w:val="Quote Char"/>
+    <w:basedOn w:val="DefaultParagraphFont"/>
+    <w:link w:val="Quote"/>
+    <w:uiPriority w:val="29"/>
+    <w:rsid w:val="00CE18C4"/>
+    <w:rPr>
+      <w:i/>
+    </w:rPr>
+  </w:style>
+  <w:style w:type="paragraph" w:styleId="IntenseQuote">
+    <w:name w:val="Intense Quote"/>
+    <w:basedOn w:val="Normal"/>
+    <w:next w:val="Normal"/>
+    <w:link w:val="IntenseQuoteChar"/>
+    <w:uiPriority w:val="30"/>
+    <w:qFormat/>
+    <w:rsid w:val="00CE18C4"/>
+    <w:pPr>
+      <w:pBdr>
+        <w:top w:val="single" w:sz="8" w:space="10" w:color="943634" w:themeColor="accent2" w:themeShade="BF"/>
+        <w:left w:val="single" w:sz="8" w:space="10" w:color="943634" w:themeColor="accent2" w:themeShade="BF"/>
+        <w:bottom w:val="single" w:sz="8" w:space="10" w:color="943634" w:themeColor="accent2" w:themeShade="BF"/>
+        <w:right w:val="single" w:sz="8" w:space="10" w:color="943634" w:themeColor="accent2" w:themeShade="BF"/>
+      </w:pBdr>
+      <w:shd w:val="clear" w:color="auto" w:fill="C0504D" w:themeFill="accent2"/>
+      <w:spacing w:before="140" w:after="140"/>
+      <w:ind w:left="1440" w:right="1440"/>
+    </w:pPr>
+    <w:rPr>
+      <w:b/>
+      <w:i/>
+      <w:color w:val="FFFFFF" w:themeColor="background1"/>
+    </w:rPr>
+  </w:style>
+  <w:style w:type="character" w:customStyle="1" w:styleId="IntenseQuoteChar">
+    <w:name w:val="Intense Quote Char"/>
+    <w:basedOn w:val="DefaultParagraphFont"/>
+    <w:link w:val="IntenseQuote"/>
+    <w:uiPriority w:val="30"/>
+    <w:rsid w:val="00CE18C4"/>
+    <w:rPr>
+      <w:b/>
+      <w:i/>
+      <w:color w:val="FFFFFF" w:themeColor="background1"/>
+      <w:shd w:val="clear" w:color="auto" w:fill="C0504D" w:themeFill="accent2"/>
+    </w:rPr>
+  </w:style>
+  <w:style w:type="character" w:styleId="SubtleEmphasis">
+    <w:name w:val="Subtle Emphasis"/>
+    <w:uiPriority w:val="19"/>
+    <w:qFormat/>
+    <w:rsid w:val="00CE18C4"/>
+    <w:rPr>
+      <w:i/>
+    </w:rPr>
+  </w:style>
+  <w:style w:type="character" w:styleId="IntenseEmphasis">
+    <w:name w:val="Intense Emphasis"/>
+    <w:uiPriority w:val="21"/>
+    <w:qFormat/>
+    <w:rsid w:val="00CE18C4"/>
+    <w:rPr>
+      <w:b/>
+      <w:i/>
+      <w:color w:val="C0504D" w:themeColor="accent2"/>
+      <w:spacing w:val="10"/>
+    </w:rPr>
+  </w:style>
+  <w:style w:type="character" w:styleId="SubtleReference">
+    <w:name w:val="Subtle Reference"/>
+    <w:uiPriority w:val="31"/>
+    <w:qFormat/>
+    <w:rsid w:val="00CE18C4"/>
+    <w:rPr>
+      <w:b/>
+    </w:rPr>
+  </w:style>
+  <w:style w:type="character" w:styleId="IntenseReference">
+    <w:name w:val="Intense Reference"/>
+    <w:uiPriority w:val="32"/>
+    <w:qFormat/>
+    <w:rsid w:val="00CE18C4"/>
+    <w:rPr>
+      <w:b/>
+      <w:bCs/>
+      <w:smallCaps/>
+      <w:spacing w:val="5"/>
+      <w:sz w:val="22"/>
+      <w:szCs w:val="22"/>
+      <w:u w:val="single"/>
+    </w:rPr>
+  </w:style>
+  <w:style w:type="character" w:styleId="BookTitle">
+    <w:name w:val="Book Title"/>
+    <w:uiPriority w:val="33"/>
+    <w:qFormat/>
+    <w:rsid w:val="00CE18C4"/>
+    <w:rPr>
+      <w:rFonts w:asciiTheme="majorHAnsi" w:eastAsiaTheme="majorEastAsia" w:hAnsiTheme="majorHAnsi" w:cstheme="majorBidi"/>
+      <w:i/>
+      <w:iCs/>
+      <w:sz w:val="20"/>
+      <w:szCs w:val="20"/>
+    </w:rPr>
+  </w:style>
+  <w:style w:type="paragraph" w:styleId="TOCHeading">
+    <w:name w:val="TOC Heading"/>
+    <w:basedOn w:val="Heading1"/>
+    <w:next w:val="Normal"/>
+    <w:uiPriority w:val="39"/>
+    <w:semiHidden/>
+    <w:unhideWhenUsed/>
+    <w:qFormat/>
+    <w:rsid w:val="00CE18C4"/>
+    <w:pPr>
+      <w:outlineLvl w:val="9"/>
+    </w:pPr>
+    <w:rPr>
+      <w:lang w:bidi="en-US"/>
+    </w:rPr>
+  </w:style>
+  <w:style w:type="paragraph" w:customStyle="1" w:styleId="PersonalName">
+    <w:name w:val="Personal Name"/>
+    <w:basedOn w:val="Title"/>
+    <w:rsid w:val="0067123F"/>
+    <w:rPr>
+      <w:b/>
+      <w:caps/>
+      <w:color w:val="000000"/>
+      <w:sz w:val="28"/>
+      <w:szCs w:val="28"/>
+    </w:rPr>
+  </w:style>
+  <w:style w:type="character" w:customStyle="1" w:styleId="NoSpacingChar">
+    <w:name w:val="No Spacing Char"/>
+    <w:basedOn w:val="DefaultParagraphFont"/>
+    <w:link w:val="NoSpacing"/>
+    <w:uiPriority w:val="1"/>
+    <w:rsid w:val="00CE18C4"/>
   </w:style>
 </w:styles>
 </file>
@@ -683,12 +1257,15 @@
     <w:rPrDefault>
       <w:rPr>
         <w:rFonts w:asciiTheme="minorHAnsi" w:eastAsiaTheme="minorEastAsia" w:hAnsiTheme="minorHAnsi" w:cstheme="minorBidi"/>
-        <w:sz w:val="24"/>
-        <w:szCs w:val="24"/>
         <w:lang w:val="en-US" w:eastAsia="en-US" w:bidi="ar-SA"/>
       </w:rPr>
     </w:rPrDefault>
-    <w:pPrDefault/>
+    <w:pPrDefault>
+      <w:pPr>
+        <w:spacing w:after="200" w:line="276" w:lineRule="auto"/>
+        <w:jc w:val="both"/>
+      </w:pPr>
+    </w:pPrDefault>
   </w:docDefaults>
   <w:latentStyles w:defLockedState="0" w:defUIPriority="99" w:defSemiHidden="1" w:defUnhideWhenUsed="1" w:defQFormat="0" w:count="276">
     <w:lsdException w:name="Normal" w:semiHidden="0" w:uiPriority="0" w:unhideWhenUsed="0" w:qFormat="1"/>
@@ -832,6 +1409,204 @@
   <w:style w:type="paragraph" w:default="1" w:styleId="Normal">
     <w:name w:val="Normal"/>
     <w:qFormat/>
+    <w:rsid w:val="00CE18C4"/>
+  </w:style>
+  <w:style w:type="paragraph" w:styleId="Heading1">
+    <w:name w:val="heading 1"/>
+    <w:basedOn w:val="Normal"/>
+    <w:next w:val="Normal"/>
+    <w:link w:val="Heading1Char"/>
+    <w:uiPriority w:val="9"/>
+    <w:qFormat/>
+    <w:rsid w:val="00CE18C4"/>
+    <w:pPr>
+      <w:spacing w:before="300" w:after="40"/>
+      <w:jc w:val="left"/>
+      <w:outlineLvl w:val="0"/>
+    </w:pPr>
+    <w:rPr>
+      <w:smallCaps/>
+      <w:spacing w:val="5"/>
+      <w:sz w:val="32"/>
+      <w:szCs w:val="32"/>
+    </w:rPr>
+  </w:style>
+  <w:style w:type="paragraph" w:styleId="Heading2">
+    <w:name w:val="heading 2"/>
+    <w:basedOn w:val="Normal"/>
+    <w:next w:val="Normal"/>
+    <w:link w:val="Heading2Char"/>
+    <w:uiPriority w:val="9"/>
+    <w:semiHidden/>
+    <w:unhideWhenUsed/>
+    <w:qFormat/>
+    <w:rsid w:val="00CE18C4"/>
+    <w:pPr>
+      <w:spacing w:before="240" w:after="80"/>
+      <w:jc w:val="left"/>
+      <w:outlineLvl w:val="1"/>
+    </w:pPr>
+    <w:rPr>
+      <w:smallCaps/>
+      <w:spacing w:val="5"/>
+      <w:sz w:val="28"/>
+      <w:szCs w:val="28"/>
+    </w:rPr>
+  </w:style>
+  <w:style w:type="paragraph" w:styleId="Heading3">
+    <w:name w:val="heading 3"/>
+    <w:basedOn w:val="Normal"/>
+    <w:next w:val="Normal"/>
+    <w:link w:val="Heading3Char"/>
+    <w:uiPriority w:val="9"/>
+    <w:semiHidden/>
+    <w:unhideWhenUsed/>
+    <w:qFormat/>
+    <w:rsid w:val="00CE18C4"/>
+    <w:pPr>
+      <w:spacing w:after="0"/>
+      <w:jc w:val="left"/>
+      <w:outlineLvl w:val="2"/>
+    </w:pPr>
+    <w:rPr>
+      <w:smallCaps/>
+      <w:spacing w:val="5"/>
+      <w:sz w:val="24"/>
+      <w:szCs w:val="24"/>
+    </w:rPr>
+  </w:style>
+  <w:style w:type="paragraph" w:styleId="Heading4">
+    <w:name w:val="heading 4"/>
+    <w:basedOn w:val="Normal"/>
+    <w:next w:val="Normal"/>
+    <w:link w:val="Heading4Char"/>
+    <w:uiPriority w:val="9"/>
+    <w:semiHidden/>
+    <w:unhideWhenUsed/>
+    <w:qFormat/>
+    <w:rsid w:val="00CE18C4"/>
+    <w:pPr>
+      <w:spacing w:before="240" w:after="0"/>
+      <w:jc w:val="left"/>
+      <w:outlineLvl w:val="3"/>
+    </w:pPr>
+    <w:rPr>
+      <w:smallCaps/>
+      <w:spacing w:val="10"/>
+      <w:sz w:val="22"/>
+      <w:szCs w:val="22"/>
+    </w:rPr>
+  </w:style>
+  <w:style w:type="paragraph" w:styleId="Heading5">
+    <w:name w:val="heading 5"/>
+    <w:basedOn w:val="Normal"/>
+    <w:next w:val="Normal"/>
+    <w:link w:val="Heading5Char"/>
+    <w:uiPriority w:val="9"/>
+    <w:semiHidden/>
+    <w:unhideWhenUsed/>
+    <w:qFormat/>
+    <w:rsid w:val="00CE18C4"/>
+    <w:pPr>
+      <w:spacing w:before="200" w:after="0"/>
+      <w:jc w:val="left"/>
+      <w:outlineLvl w:val="4"/>
+    </w:pPr>
+    <w:rPr>
+      <w:smallCaps/>
+      <w:color w:val="943634" w:themeColor="accent2" w:themeShade="BF"/>
+      <w:spacing w:val="10"/>
+      <w:sz w:val="22"/>
+      <w:szCs w:val="26"/>
+    </w:rPr>
+  </w:style>
+  <w:style w:type="paragraph" w:styleId="Heading6">
+    <w:name w:val="heading 6"/>
+    <w:basedOn w:val="Normal"/>
+    <w:next w:val="Normal"/>
+    <w:link w:val="Heading6Char"/>
+    <w:uiPriority w:val="9"/>
+    <w:semiHidden/>
+    <w:unhideWhenUsed/>
+    <w:qFormat/>
+    <w:rsid w:val="00CE18C4"/>
+    <w:pPr>
+      <w:spacing w:after="0"/>
+      <w:jc w:val="left"/>
+      <w:outlineLvl w:val="5"/>
+    </w:pPr>
+    <w:rPr>
+      <w:smallCaps/>
+      <w:color w:val="C0504D" w:themeColor="accent2"/>
+      <w:spacing w:val="5"/>
+      <w:sz w:val="22"/>
+    </w:rPr>
+  </w:style>
+  <w:style w:type="paragraph" w:styleId="Heading7">
+    <w:name w:val="heading 7"/>
+    <w:basedOn w:val="Normal"/>
+    <w:next w:val="Normal"/>
+    <w:link w:val="Heading7Char"/>
+    <w:uiPriority w:val="9"/>
+    <w:semiHidden/>
+    <w:unhideWhenUsed/>
+    <w:qFormat/>
+    <w:rsid w:val="00CE18C4"/>
+    <w:pPr>
+      <w:spacing w:after="0"/>
+      <w:jc w:val="left"/>
+      <w:outlineLvl w:val="6"/>
+    </w:pPr>
+    <w:rPr>
+      <w:b/>
+      <w:smallCaps/>
+      <w:color w:val="C0504D" w:themeColor="accent2"/>
+      <w:spacing w:val="10"/>
+    </w:rPr>
+  </w:style>
+  <w:style w:type="paragraph" w:styleId="Heading8">
+    <w:name w:val="heading 8"/>
+    <w:basedOn w:val="Normal"/>
+    <w:next w:val="Normal"/>
+    <w:link w:val="Heading8Char"/>
+    <w:uiPriority w:val="9"/>
+    <w:semiHidden/>
+    <w:unhideWhenUsed/>
+    <w:qFormat/>
+    <w:rsid w:val="00CE18C4"/>
+    <w:pPr>
+      <w:spacing w:after="0"/>
+      <w:jc w:val="left"/>
+      <w:outlineLvl w:val="7"/>
+    </w:pPr>
+    <w:rPr>
+      <w:b/>
+      <w:i/>
+      <w:smallCaps/>
+      <w:color w:val="943634" w:themeColor="accent2" w:themeShade="BF"/>
+    </w:rPr>
+  </w:style>
+  <w:style w:type="paragraph" w:styleId="Heading9">
+    <w:name w:val="heading 9"/>
+    <w:basedOn w:val="Normal"/>
+    <w:next w:val="Normal"/>
+    <w:link w:val="Heading9Char"/>
+    <w:uiPriority w:val="9"/>
+    <w:semiHidden/>
+    <w:unhideWhenUsed/>
+    <w:qFormat/>
+    <w:rsid w:val="00CE18C4"/>
+    <w:pPr>
+      <w:spacing w:after="0"/>
+      <w:jc w:val="left"/>
+      <w:outlineLvl w:val="8"/>
+    </w:pPr>
+    <w:rPr>
+      <w:b/>
+      <w:i/>
+      <w:smallCaps/>
+      <w:color w:val="622423" w:themeColor="accent2" w:themeShade="7F"/>
+    </w:rPr>
   </w:style>
   <w:style w:type="character" w:default="1" w:styleId="DefaultParagraphFont">
     <w:name w:val="Default Paragraph Font"/>
@@ -867,21 +1642,18 @@
     <w:link w:val="TitleChar"/>
     <w:uiPriority w:val="10"/>
     <w:qFormat/>
-    <w:rsid w:val="00BC40CC"/>
+    <w:rsid w:val="00CE18C4"/>
     <w:pPr>
       <w:pBdr>
-        <w:bottom w:val="single" w:sz="8" w:space="4" w:color="4F81BD" w:themeColor="accent1"/>
+        <w:top w:val="single" w:sz="12" w:space="1" w:color="C0504D" w:themeColor="accent2"/>
       </w:pBdr>
-      <w:spacing w:after="300"/>
-      <w:contextualSpacing/>
-    </w:pPr>
-    <w:rPr>
-      <w:rFonts w:asciiTheme="majorHAnsi" w:eastAsiaTheme="majorEastAsia" w:hAnsiTheme="majorHAnsi" w:cstheme="majorBidi"/>
-      <w:color w:val="17365D" w:themeColor="text2" w:themeShade="BF"/>
-      <w:spacing w:val="5"/>
-      <w:kern w:val="28"/>
-      <w:sz w:val="52"/>
-      <w:szCs w:val="52"/>
+      <w:spacing w:line="240" w:lineRule="auto"/>
+      <w:jc w:val="right"/>
+    </w:pPr>
+    <w:rPr>
+      <w:smallCaps/>
+      <w:sz w:val="48"/>
+      <w:szCs w:val="48"/>
     </w:rPr>
   </w:style>
   <w:style w:type="character" w:customStyle="1" w:styleId="TitleChar">
@@ -889,14 +1661,11 @@
     <w:basedOn w:val="DefaultParagraphFont"/>
     <w:link w:val="Title"/>
     <w:uiPriority w:val="10"/>
-    <w:rsid w:val="00BC40CC"/>
-    <w:rPr>
-      <w:rFonts w:asciiTheme="majorHAnsi" w:eastAsiaTheme="majorEastAsia" w:hAnsiTheme="majorHAnsi" w:cstheme="majorBidi"/>
-      <w:color w:val="17365D" w:themeColor="text2" w:themeShade="BF"/>
-      <w:spacing w:val="5"/>
-      <w:kern w:val="28"/>
-      <w:sz w:val="52"/>
-      <w:szCs w:val="52"/>
+    <w:rsid w:val="00CE18C4"/>
+    <w:rPr>
+      <w:smallCaps/>
+      <w:sz w:val="48"/>
+      <w:szCs w:val="48"/>
     </w:rPr>
   </w:style>
   <w:style w:type="paragraph" w:styleId="ListParagraph">
@@ -904,7 +1673,7 @@
     <w:basedOn w:val="Normal"/>
     <w:uiPriority w:val="34"/>
     <w:qFormat/>
-    <w:rsid w:val="00BD7C61"/>
+    <w:rsid w:val="00CE18C4"/>
     <w:pPr>
       <w:ind w:left="720"/>
       <w:contextualSpacing/>
@@ -951,6 +1720,362 @@
     <w:link w:val="Footer"/>
     <w:uiPriority w:val="99"/>
     <w:rsid w:val="00C44A8E"/>
+  </w:style>
+  <w:style w:type="character" w:customStyle="1" w:styleId="Heading1Char">
+    <w:name w:val="Heading 1 Char"/>
+    <w:basedOn w:val="DefaultParagraphFont"/>
+    <w:link w:val="Heading1"/>
+    <w:uiPriority w:val="9"/>
+    <w:rsid w:val="00CE18C4"/>
+    <w:rPr>
+      <w:smallCaps/>
+      <w:spacing w:val="5"/>
+      <w:sz w:val="32"/>
+      <w:szCs w:val="32"/>
+    </w:rPr>
+  </w:style>
+  <w:style w:type="character" w:customStyle="1" w:styleId="Heading2Char">
+    <w:name w:val="Heading 2 Char"/>
+    <w:basedOn w:val="DefaultParagraphFont"/>
+    <w:link w:val="Heading2"/>
+    <w:uiPriority w:val="9"/>
+    <w:semiHidden/>
+    <w:rsid w:val="00CE18C4"/>
+    <w:rPr>
+      <w:smallCaps/>
+      <w:spacing w:val="5"/>
+      <w:sz w:val="28"/>
+      <w:szCs w:val="28"/>
+    </w:rPr>
+  </w:style>
+  <w:style w:type="character" w:customStyle="1" w:styleId="Heading3Char">
+    <w:name w:val="Heading 3 Char"/>
+    <w:basedOn w:val="DefaultParagraphFont"/>
+    <w:link w:val="Heading3"/>
+    <w:uiPriority w:val="9"/>
+    <w:semiHidden/>
+    <w:rsid w:val="00CE18C4"/>
+    <w:rPr>
+      <w:smallCaps/>
+      <w:spacing w:val="5"/>
+      <w:sz w:val="24"/>
+      <w:szCs w:val="24"/>
+    </w:rPr>
+  </w:style>
+  <w:style w:type="character" w:customStyle="1" w:styleId="Heading4Char">
+    <w:name w:val="Heading 4 Char"/>
+    <w:basedOn w:val="DefaultParagraphFont"/>
+    <w:link w:val="Heading4"/>
+    <w:uiPriority w:val="9"/>
+    <w:semiHidden/>
+    <w:rsid w:val="00CE18C4"/>
+    <w:rPr>
+      <w:smallCaps/>
+      <w:spacing w:val="10"/>
+      <w:sz w:val="22"/>
+      <w:szCs w:val="22"/>
+    </w:rPr>
+  </w:style>
+  <w:style w:type="character" w:customStyle="1" w:styleId="Heading5Char">
+    <w:name w:val="Heading 5 Char"/>
+    <w:basedOn w:val="DefaultParagraphFont"/>
+    <w:link w:val="Heading5"/>
+    <w:uiPriority w:val="9"/>
+    <w:semiHidden/>
+    <w:rsid w:val="00CE18C4"/>
+    <w:rPr>
+      <w:smallCaps/>
+      <w:color w:val="943634" w:themeColor="accent2" w:themeShade="BF"/>
+      <w:spacing w:val="10"/>
+      <w:sz w:val="22"/>
+      <w:szCs w:val="26"/>
+    </w:rPr>
+  </w:style>
+  <w:style w:type="character" w:customStyle="1" w:styleId="Heading6Char">
+    <w:name w:val="Heading 6 Char"/>
+    <w:basedOn w:val="DefaultParagraphFont"/>
+    <w:link w:val="Heading6"/>
+    <w:uiPriority w:val="9"/>
+    <w:semiHidden/>
+    <w:rsid w:val="00CE18C4"/>
+    <w:rPr>
+      <w:smallCaps/>
+      <w:color w:val="C0504D" w:themeColor="accent2"/>
+      <w:spacing w:val="5"/>
+      <w:sz w:val="22"/>
+    </w:rPr>
+  </w:style>
+  <w:style w:type="character" w:customStyle="1" w:styleId="Heading7Char">
+    <w:name w:val="Heading 7 Char"/>
+    <w:basedOn w:val="DefaultParagraphFont"/>
+    <w:link w:val="Heading7"/>
+    <w:uiPriority w:val="9"/>
+    <w:semiHidden/>
+    <w:rsid w:val="00CE18C4"/>
+    <w:rPr>
+      <w:b/>
+      <w:smallCaps/>
+      <w:color w:val="C0504D" w:themeColor="accent2"/>
+      <w:spacing w:val="10"/>
+    </w:rPr>
+  </w:style>
+  <w:style w:type="character" w:customStyle="1" w:styleId="Heading8Char">
+    <w:name w:val="Heading 8 Char"/>
+    <w:basedOn w:val="DefaultParagraphFont"/>
+    <w:link w:val="Heading8"/>
+    <w:uiPriority w:val="9"/>
+    <w:semiHidden/>
+    <w:rsid w:val="00CE18C4"/>
+    <w:rPr>
+      <w:b/>
+      <w:i/>
+      <w:smallCaps/>
+      <w:color w:val="943634" w:themeColor="accent2" w:themeShade="BF"/>
+    </w:rPr>
+  </w:style>
+  <w:style w:type="character" w:customStyle="1" w:styleId="Heading9Char">
+    <w:name w:val="Heading 9 Char"/>
+    <w:basedOn w:val="DefaultParagraphFont"/>
+    <w:link w:val="Heading9"/>
+    <w:uiPriority w:val="9"/>
+    <w:semiHidden/>
+    <w:rsid w:val="00CE18C4"/>
+    <w:rPr>
+      <w:b/>
+      <w:i/>
+      <w:smallCaps/>
+      <w:color w:val="622423" w:themeColor="accent2" w:themeShade="7F"/>
+    </w:rPr>
+  </w:style>
+  <w:style w:type="paragraph" w:styleId="Caption">
+    <w:name w:val="caption"/>
+    <w:basedOn w:val="Normal"/>
+    <w:next w:val="Normal"/>
+    <w:uiPriority w:val="35"/>
+    <w:semiHidden/>
+    <w:unhideWhenUsed/>
+    <w:qFormat/>
+    <w:rsid w:val="00CE18C4"/>
+    <w:rPr>
+      <w:b/>
+      <w:bCs/>
+      <w:caps/>
+      <w:sz w:val="16"/>
+      <w:szCs w:val="18"/>
+    </w:rPr>
+  </w:style>
+  <w:style w:type="paragraph" w:styleId="Subtitle">
+    <w:name w:val="Subtitle"/>
+    <w:basedOn w:val="Normal"/>
+    <w:next w:val="Normal"/>
+    <w:link w:val="SubtitleChar"/>
+    <w:uiPriority w:val="11"/>
+    <w:qFormat/>
+    <w:rsid w:val="00CE18C4"/>
+    <w:pPr>
+      <w:spacing w:after="720" w:line="240" w:lineRule="auto"/>
+      <w:jc w:val="right"/>
+    </w:pPr>
+    <w:rPr>
+      <w:rFonts w:asciiTheme="majorHAnsi" w:eastAsiaTheme="majorEastAsia" w:hAnsiTheme="majorHAnsi" w:cstheme="majorBidi"/>
+      <w:szCs w:val="22"/>
+    </w:rPr>
+  </w:style>
+  <w:style w:type="character" w:customStyle="1" w:styleId="SubtitleChar">
+    <w:name w:val="Subtitle Char"/>
+    <w:basedOn w:val="DefaultParagraphFont"/>
+    <w:link w:val="Subtitle"/>
+    <w:uiPriority w:val="11"/>
+    <w:rsid w:val="00CE18C4"/>
+    <w:rPr>
+      <w:rFonts w:asciiTheme="majorHAnsi" w:eastAsiaTheme="majorEastAsia" w:hAnsiTheme="majorHAnsi" w:cstheme="majorBidi"/>
+      <w:szCs w:val="22"/>
+    </w:rPr>
+  </w:style>
+  <w:style w:type="character" w:styleId="Strong">
+    <w:name w:val="Strong"/>
+    <w:uiPriority w:val="22"/>
+    <w:qFormat/>
+    <w:rsid w:val="00CE18C4"/>
+    <w:rPr>
+      <w:b/>
+      <w:color w:val="C0504D" w:themeColor="accent2"/>
+    </w:rPr>
+  </w:style>
+  <w:style w:type="character" w:styleId="Emphasis">
+    <w:name w:val="Emphasis"/>
+    <w:uiPriority w:val="20"/>
+    <w:qFormat/>
+    <w:rsid w:val="00CE18C4"/>
+    <w:rPr>
+      <w:b/>
+      <w:i/>
+      <w:spacing w:val="10"/>
+    </w:rPr>
+  </w:style>
+  <w:style w:type="paragraph" w:styleId="NoSpacing">
+    <w:name w:val="No Spacing"/>
+    <w:basedOn w:val="Normal"/>
+    <w:link w:val="NoSpacingChar"/>
+    <w:uiPriority w:val="1"/>
+    <w:qFormat/>
+    <w:rsid w:val="00CE18C4"/>
+    <w:pPr>
+      <w:spacing w:after="0" w:line="240" w:lineRule="auto"/>
+    </w:pPr>
+  </w:style>
+  <w:style w:type="paragraph" w:styleId="Quote">
+    <w:name w:val="Quote"/>
+    <w:basedOn w:val="Normal"/>
+    <w:next w:val="Normal"/>
+    <w:link w:val="QuoteChar"/>
+    <w:uiPriority w:val="29"/>
+    <w:qFormat/>
+    <w:rsid w:val="00CE18C4"/>
+    <w:rPr>
+      <w:i/>
+    </w:rPr>
+  </w:style>
+  <w:style w:type="character" w:customStyle="1" w:styleId="QuoteChar">
+    <w:name w:val="Quote Char"/>
+    <w:basedOn w:val="DefaultParagraphFont"/>
+    <w:link w:val="Quote"/>
+    <w:uiPriority w:val="29"/>
+    <w:rsid w:val="00CE18C4"/>
+    <w:rPr>
+      <w:i/>
+    </w:rPr>
+  </w:style>
+  <w:style w:type="paragraph" w:styleId="IntenseQuote">
+    <w:name w:val="Intense Quote"/>
+    <w:basedOn w:val="Normal"/>
+    <w:next w:val="Normal"/>
+    <w:link w:val="IntenseQuoteChar"/>
+    <w:uiPriority w:val="30"/>
+    <w:qFormat/>
+    <w:rsid w:val="00CE18C4"/>
+    <w:pPr>
+      <w:pBdr>
+        <w:top w:val="single" w:sz="8" w:space="10" w:color="943634" w:themeColor="accent2" w:themeShade="BF"/>
+        <w:left w:val="single" w:sz="8" w:space="10" w:color="943634" w:themeColor="accent2" w:themeShade="BF"/>
+        <w:bottom w:val="single" w:sz="8" w:space="10" w:color="943634" w:themeColor="accent2" w:themeShade="BF"/>
+        <w:right w:val="single" w:sz="8" w:space="10" w:color="943634" w:themeColor="accent2" w:themeShade="BF"/>
+      </w:pBdr>
+      <w:shd w:val="clear" w:color="auto" w:fill="C0504D" w:themeFill="accent2"/>
+      <w:spacing w:before="140" w:after="140"/>
+      <w:ind w:left="1440" w:right="1440"/>
+    </w:pPr>
+    <w:rPr>
+      <w:b/>
+      <w:i/>
+      <w:color w:val="FFFFFF" w:themeColor="background1"/>
+    </w:rPr>
+  </w:style>
+  <w:style w:type="character" w:customStyle="1" w:styleId="IntenseQuoteChar">
+    <w:name w:val="Intense Quote Char"/>
+    <w:basedOn w:val="DefaultParagraphFont"/>
+    <w:link w:val="IntenseQuote"/>
+    <w:uiPriority w:val="30"/>
+    <w:rsid w:val="00CE18C4"/>
+    <w:rPr>
+      <w:b/>
+      <w:i/>
+      <w:color w:val="FFFFFF" w:themeColor="background1"/>
+      <w:shd w:val="clear" w:color="auto" w:fill="C0504D" w:themeFill="accent2"/>
+    </w:rPr>
+  </w:style>
+  <w:style w:type="character" w:styleId="SubtleEmphasis">
+    <w:name w:val="Subtle Emphasis"/>
+    <w:uiPriority w:val="19"/>
+    <w:qFormat/>
+    <w:rsid w:val="00CE18C4"/>
+    <w:rPr>
+      <w:i/>
+    </w:rPr>
+  </w:style>
+  <w:style w:type="character" w:styleId="IntenseEmphasis">
+    <w:name w:val="Intense Emphasis"/>
+    <w:uiPriority w:val="21"/>
+    <w:qFormat/>
+    <w:rsid w:val="00CE18C4"/>
+    <w:rPr>
+      <w:b/>
+      <w:i/>
+      <w:color w:val="C0504D" w:themeColor="accent2"/>
+      <w:spacing w:val="10"/>
+    </w:rPr>
+  </w:style>
+  <w:style w:type="character" w:styleId="SubtleReference">
+    <w:name w:val="Subtle Reference"/>
+    <w:uiPriority w:val="31"/>
+    <w:qFormat/>
+    <w:rsid w:val="00CE18C4"/>
+    <w:rPr>
+      <w:b/>
+    </w:rPr>
+  </w:style>
+  <w:style w:type="character" w:styleId="IntenseReference">
+    <w:name w:val="Intense Reference"/>
+    <w:uiPriority w:val="32"/>
+    <w:qFormat/>
+    <w:rsid w:val="00CE18C4"/>
+    <w:rPr>
+      <w:b/>
+      <w:bCs/>
+      <w:smallCaps/>
+      <w:spacing w:val="5"/>
+      <w:sz w:val="22"/>
+      <w:szCs w:val="22"/>
+      <w:u w:val="single"/>
+    </w:rPr>
+  </w:style>
+  <w:style w:type="character" w:styleId="BookTitle">
+    <w:name w:val="Book Title"/>
+    <w:uiPriority w:val="33"/>
+    <w:qFormat/>
+    <w:rsid w:val="00CE18C4"/>
+    <w:rPr>
+      <w:rFonts w:asciiTheme="majorHAnsi" w:eastAsiaTheme="majorEastAsia" w:hAnsiTheme="majorHAnsi" w:cstheme="majorBidi"/>
+      <w:i/>
+      <w:iCs/>
+      <w:sz w:val="20"/>
+      <w:szCs w:val="20"/>
+    </w:rPr>
+  </w:style>
+  <w:style w:type="paragraph" w:styleId="TOCHeading">
+    <w:name w:val="TOC Heading"/>
+    <w:basedOn w:val="Heading1"/>
+    <w:next w:val="Normal"/>
+    <w:uiPriority w:val="39"/>
+    <w:semiHidden/>
+    <w:unhideWhenUsed/>
+    <w:qFormat/>
+    <w:rsid w:val="00CE18C4"/>
+    <w:pPr>
+      <w:outlineLvl w:val="9"/>
+    </w:pPr>
+    <w:rPr>
+      <w:lang w:bidi="en-US"/>
+    </w:rPr>
+  </w:style>
+  <w:style w:type="paragraph" w:customStyle="1" w:styleId="PersonalName">
+    <w:name w:val="Personal Name"/>
+    <w:basedOn w:val="Title"/>
+    <w:rsid w:val="0067123F"/>
+    <w:rPr>
+      <w:b/>
+      <w:caps/>
+      <w:color w:val="000000"/>
+      <w:sz w:val="28"/>
+      <w:szCs w:val="28"/>
+    </w:rPr>
+  </w:style>
+  <w:style w:type="character" w:customStyle="1" w:styleId="NoSpacingChar">
+    <w:name w:val="No Spacing Char"/>
+    <w:basedOn w:val="DefaultParagraphFont"/>
+    <w:link w:val="NoSpacing"/>
+    <w:uiPriority w:val="1"/>
+    <w:rsid w:val="00CE18C4"/>
   </w:style>
 </w:styles>
 </file>

</xml_diff>

<commit_message>
markdown support for ordered and unordered lists.
</commit_message>
<xml_diff>
--- a/test/fixtures/shopping_list_sample.docx
+++ b/test/fixtures/shopping_list_sample.docx
@@ -141,8 +141,6 @@
         <w:t>)</w:t>
       </w:r>
     </w:p>
-    <w:bookmarkStart w:id="0" w:name="_GoBack"/>
-    <w:bookmarkEnd w:id="0"/>
     <w:p>
       <w:pPr>
         <w:pStyle w:val="Heading2"/>
@@ -194,6 +192,102 @@
       </w:pPr>
       <w:r>
         <w:t xml:space="preserve">Ingredients</w:t>
+      </w:r>
+    </w:p>
+    <w:p>
+      <w:pPr>
+        <w:pStyle w:val="ListBullet"/>
+      </w:pPr>
+      <w:r>
+        <w:t xml:space="preserve">6 or 7 ripe plum tomatoes</w:t>
+      </w:r>
+    </w:p>
+    <w:p>
+      <w:pPr>
+        <w:pStyle w:val="ListBullet"/>
+      </w:pPr>
+      <w:r>
+        <w:t xml:space="preserve">2 cloves garlic, minced</w:t>
+      </w:r>
+    </w:p>
+    <w:p>
+      <w:pPr>
+        <w:pStyle w:val="ListBullet"/>
+      </w:pPr>
+      <w:r>
+        <w:t xml:space="preserve">1 Tbsp extra virgin olive oil</w:t>
+      </w:r>
+    </w:p>
+    <w:p>
+      <w:pPr>
+        <w:pStyle w:val="ListBullet"/>
+      </w:pPr>
+      <w:r>
+        <w:t xml:space="preserve">1 teaspoon balsamic vinegar</w:t>
+      </w:r>
+    </w:p>
+    <w:p>
+      <w:pPr>
+        <w:pStyle w:val="ListBullet"/>
+      </w:pPr>
+      <w:r>
+        <w:t xml:space="preserve">6-8 fresh basil leaves</w:t>
+      </w:r>
+    </w:p>
+    <w:p>
+      <w:pPr>
+        <w:pStyle w:val="ListBullet"/>
+      </w:pPr>
+      <w:r>
+        <w:t xml:space="preserve">1 teaspoon salt</w:t>
+      </w:r>
+    </w:p>
+    <w:p>
+      <w:pPr>
+        <w:pStyle w:val="ListBullet"/>
+      </w:pPr>
+      <w:r>
+        <w:t xml:space="preserve">1/2 teaspoon black pepper</w:t>
+      </w:r>
+    </w:p>
+    <w:p>
+      <w:pPr>
+        <w:pStyle w:val="ListBullet"/>
+      </w:pPr>
+      <w:r>
+        <w:t xml:space="preserve">1 baguette French bread</w:t>
+      </w:r>
+    </w:p>
+    <w:p>
+      <w:pPr>
+        <w:pStyle w:val="ListBullet"/>
+      </w:pPr>
+      <w:r>
+        <w:t xml:space="preserve">1/4 cup olive oil</w:t>
+      </w:r>
+    </w:p>
+    <w:p>
+      <w:pPr>
+        <w:pStyle w:val="Heading3"/>
+      </w:pPr>
+      <w:r>
+        <w:t xml:space="preserve">Make sure to:</w:t>
+      </w:r>
+    </w:p>
+    <w:p>
+      <w:pPr>
+        <w:pStyle w:val="ListNumber"/>
+      </w:pPr>
+      <w:r>
+        <w:t xml:space="preserve">use fresh ingredients</w:t>
+      </w:r>
+    </w:p>
+    <w:p>
+      <w:pPr>
+        <w:pStyle w:val="ListNumber"/>
+      </w:pPr>
+      <w:r>
+        <w:t xml:space="preserve">serve them immediately</w:t>
       </w:r>
     </w:p>
     <w:sectPr>
@@ -331,6 +425,330 @@
 <file path=word/numbering.xml><?xml version="1.0" encoding="utf-8"?>
 <w:numbering xmlns:wpc="http://schemas.microsoft.com/office/word/2010/wordprocessingCanvas" xmlns:mo="http://schemas.microsoft.com/office/mac/office/2008/main" xmlns:mc="http://schemas.openxmlformats.org/markup-compatibility/2006" xmlns:mv="urn:schemas-microsoft-com:mac:vml" xmlns:o="urn:schemas-microsoft-com:office:office" xmlns:r="http://schemas.openxmlformats.org/officeDocument/2006/relationships" xmlns:m="http://schemas.openxmlformats.org/officeDocument/2006/math" xmlns:v="urn:schemas-microsoft-com:vml" xmlns:wp14="http://schemas.microsoft.com/office/word/2010/wordprocessingDrawing" xmlns:wp="http://schemas.openxmlformats.org/drawingml/2006/wordprocessingDrawing" xmlns:w10="urn:schemas-microsoft-com:office:word" xmlns:w="http://schemas.openxmlformats.org/wordprocessingml/2006/main" xmlns:w14="http://schemas.microsoft.com/office/word/2010/wordml" xmlns:wpg="http://schemas.microsoft.com/office/word/2010/wordprocessingGroup" xmlns:wpi="http://schemas.microsoft.com/office/word/2010/wordprocessingInk" xmlns:wne="http://schemas.microsoft.com/office/word/2006/wordml" xmlns:wps="http://schemas.microsoft.com/office/word/2010/wordprocessingShape" mc:Ignorable="w14 wp14">
   <w:abstractNum w:abstractNumId="0">
+    <w:nsid w:val="FFFFFF1D"/>
+    <w:multiLevelType w:val="multilevel"/>
+    <w:tmpl w:val="CFB298AE"/>
+    <w:lvl w:ilvl="0">
+      <w:start w:val="1"/>
+      <w:numFmt w:val="bullet"/>
+      <w:lvlText w:val=""/>
+      <w:lvlJc w:val="left"/>
+      <w:pPr>
+        <w:tabs>
+          <w:tab w:val="num" w:pos="0"/>
+        </w:tabs>
+        <w:ind w:left="0" w:firstLine="0"/>
+      </w:pPr>
+      <w:rPr>
+        <w:rFonts w:ascii="Symbol" w:hAnsi="Symbol" w:hint="default"/>
+      </w:rPr>
+    </w:lvl>
+    <w:lvl w:ilvl="1">
+      <w:start w:val="1"/>
+      <w:numFmt w:val="bullet"/>
+      <w:lvlText w:val=""/>
+      <w:lvlJc w:val="left"/>
+      <w:pPr>
+        <w:tabs>
+          <w:tab w:val="num" w:pos="720"/>
+        </w:tabs>
+        <w:ind w:left="1080" w:hanging="360"/>
+      </w:pPr>
+      <w:rPr>
+        <w:rFonts w:ascii="Symbol" w:hAnsi="Symbol" w:hint="default"/>
+      </w:rPr>
+    </w:lvl>
+    <w:lvl w:ilvl="2">
+      <w:start w:val="1"/>
+      <w:numFmt w:val="bullet"/>
+      <w:lvlText w:val="o"/>
+      <w:lvlJc w:val="left"/>
+      <w:pPr>
+        <w:tabs>
+          <w:tab w:val="num" w:pos="1440"/>
+        </w:tabs>
+        <w:ind w:left="1800" w:hanging="360"/>
+      </w:pPr>
+      <w:rPr>
+        <w:rFonts w:ascii="Courier New" w:hAnsi="Courier New" w:cs="Courier New" w:hint="default"/>
+      </w:rPr>
+    </w:lvl>
+    <w:lvl w:ilvl="3">
+      <w:start w:val="1"/>
+      <w:numFmt w:val="bullet"/>
+      <w:lvlText w:val=""/>
+      <w:lvlJc w:val="left"/>
+      <w:pPr>
+        <w:tabs>
+          <w:tab w:val="num" w:pos="2160"/>
+        </w:tabs>
+        <w:ind w:left="2520" w:hanging="360"/>
+      </w:pPr>
+      <w:rPr>
+        <w:rFonts w:ascii="Wingdings" w:hAnsi="Wingdings" w:hint="default"/>
+      </w:rPr>
+    </w:lvl>
+    <w:lvl w:ilvl="4">
+      <w:start w:val="1"/>
+      <w:numFmt w:val="bullet"/>
+      <w:lvlText w:val=""/>
+      <w:lvlJc w:val="left"/>
+      <w:pPr>
+        <w:tabs>
+          <w:tab w:val="num" w:pos="2880"/>
+        </w:tabs>
+        <w:ind w:left="3240" w:hanging="360"/>
+      </w:pPr>
+      <w:rPr>
+        <w:rFonts w:ascii="Wingdings" w:hAnsi="Wingdings" w:hint="default"/>
+      </w:rPr>
+    </w:lvl>
+    <w:lvl w:ilvl="5">
+      <w:start w:val="1"/>
+      <w:numFmt w:val="bullet"/>
+      <w:lvlText w:val=""/>
+      <w:lvlJc w:val="left"/>
+      <w:pPr>
+        <w:tabs>
+          <w:tab w:val="num" w:pos="3600"/>
+        </w:tabs>
+        <w:ind w:left="3960" w:hanging="360"/>
+      </w:pPr>
+      <w:rPr>
+        <w:rFonts w:ascii="Symbol" w:hAnsi="Symbol" w:hint="default"/>
+      </w:rPr>
+    </w:lvl>
+    <w:lvl w:ilvl="6">
+      <w:start w:val="1"/>
+      <w:numFmt w:val="bullet"/>
+      <w:lvlText w:val="o"/>
+      <w:lvlJc w:val="left"/>
+      <w:pPr>
+        <w:tabs>
+          <w:tab w:val="num" w:pos="4320"/>
+        </w:tabs>
+        <w:ind w:left="4680" w:hanging="360"/>
+      </w:pPr>
+      <w:rPr>
+        <w:rFonts w:ascii="Courier New" w:hAnsi="Courier New" w:cs="Courier New" w:hint="default"/>
+      </w:rPr>
+    </w:lvl>
+    <w:lvl w:ilvl="7">
+      <w:start w:val="1"/>
+      <w:numFmt w:val="bullet"/>
+      <w:lvlText w:val=""/>
+      <w:lvlJc w:val="left"/>
+      <w:pPr>
+        <w:tabs>
+          <w:tab w:val="num" w:pos="5040"/>
+        </w:tabs>
+        <w:ind w:left="5400" w:hanging="360"/>
+      </w:pPr>
+      <w:rPr>
+        <w:rFonts w:ascii="Wingdings" w:hAnsi="Wingdings" w:hint="default"/>
+      </w:rPr>
+    </w:lvl>
+    <w:lvl w:ilvl="8">
+      <w:start w:val="1"/>
+      <w:numFmt w:val="bullet"/>
+      <w:lvlText w:val=""/>
+      <w:lvlJc w:val="left"/>
+      <w:pPr>
+        <w:tabs>
+          <w:tab w:val="num" w:pos="5760"/>
+        </w:tabs>
+        <w:ind w:left="6120" w:hanging="360"/>
+      </w:pPr>
+      <w:rPr>
+        <w:rFonts w:ascii="Wingdings" w:hAnsi="Wingdings" w:hint="default"/>
+      </w:rPr>
+    </w:lvl>
+  </w:abstractNum>
+  <w:abstractNum w:abstractNumId="1">
+    <w:nsid w:val="FFFFFF7C"/>
+    <w:multiLevelType w:val="singleLevel"/>
+    <w:tmpl w:val="9376A466"/>
+    <w:lvl w:ilvl="0">
+      <w:start w:val="1"/>
+      <w:numFmt w:val="decimal"/>
+      <w:lvlText w:val="%1."/>
+      <w:lvlJc w:val="left"/>
+      <w:pPr>
+        <w:tabs>
+          <w:tab w:val="num" w:pos="1492"/>
+        </w:tabs>
+        <w:ind w:left="1492" w:hanging="360"/>
+      </w:pPr>
+    </w:lvl>
+  </w:abstractNum>
+  <w:abstractNum w:abstractNumId="2">
+    <w:nsid w:val="FFFFFF7D"/>
+    <w:multiLevelType w:val="singleLevel"/>
+    <w:tmpl w:val="8B827C22"/>
+    <w:lvl w:ilvl="0">
+      <w:start w:val="1"/>
+      <w:numFmt w:val="decimal"/>
+      <w:lvlText w:val="%1."/>
+      <w:lvlJc w:val="left"/>
+      <w:pPr>
+        <w:tabs>
+          <w:tab w:val="num" w:pos="1209"/>
+        </w:tabs>
+        <w:ind w:left="1209" w:hanging="360"/>
+      </w:pPr>
+    </w:lvl>
+  </w:abstractNum>
+  <w:abstractNum w:abstractNumId="3">
+    <w:nsid w:val="FFFFFF7E"/>
+    <w:multiLevelType w:val="singleLevel"/>
+    <w:tmpl w:val="C4020A10"/>
+    <w:lvl w:ilvl="0">
+      <w:start w:val="1"/>
+      <w:numFmt w:val="decimal"/>
+      <w:lvlText w:val="%1."/>
+      <w:lvlJc w:val="left"/>
+      <w:pPr>
+        <w:tabs>
+          <w:tab w:val="num" w:pos="926"/>
+        </w:tabs>
+        <w:ind w:left="926" w:hanging="360"/>
+      </w:pPr>
+    </w:lvl>
+  </w:abstractNum>
+  <w:abstractNum w:abstractNumId="4">
+    <w:nsid w:val="FFFFFF7F"/>
+    <w:multiLevelType w:val="singleLevel"/>
+    <w:tmpl w:val="9E76C1E2"/>
+    <w:lvl w:ilvl="0">
+      <w:start w:val="1"/>
+      <w:numFmt w:val="decimal"/>
+      <w:lvlText w:val="%1."/>
+      <w:lvlJc w:val="left"/>
+      <w:pPr>
+        <w:tabs>
+          <w:tab w:val="num" w:pos="643"/>
+        </w:tabs>
+        <w:ind w:left="643" w:hanging="360"/>
+      </w:pPr>
+    </w:lvl>
+  </w:abstractNum>
+  <w:abstractNum w:abstractNumId="5">
+    <w:nsid w:val="FFFFFF80"/>
+    <w:multiLevelType w:val="singleLevel"/>
+    <w:tmpl w:val="10443CE2"/>
+    <w:lvl w:ilvl="0">
+      <w:start w:val="1"/>
+      <w:numFmt w:val="bullet"/>
+      <w:lvlText w:val=""/>
+      <w:lvlJc w:val="left"/>
+      <w:pPr>
+        <w:tabs>
+          <w:tab w:val="num" w:pos="1492"/>
+        </w:tabs>
+        <w:ind w:left="1492" w:hanging="360"/>
+      </w:pPr>
+      <w:rPr>
+        <w:rFonts w:ascii="Symbol" w:hAnsi="Symbol" w:hint="default"/>
+      </w:rPr>
+    </w:lvl>
+  </w:abstractNum>
+  <w:abstractNum w:abstractNumId="6">
+    <w:nsid w:val="FFFFFF81"/>
+    <w:multiLevelType w:val="singleLevel"/>
+    <w:tmpl w:val="BC661A36"/>
+    <w:lvl w:ilvl="0">
+      <w:start w:val="1"/>
+      <w:numFmt w:val="bullet"/>
+      <w:lvlText w:val=""/>
+      <w:lvlJc w:val="left"/>
+      <w:pPr>
+        <w:tabs>
+          <w:tab w:val="num" w:pos="1209"/>
+        </w:tabs>
+        <w:ind w:left="1209" w:hanging="360"/>
+      </w:pPr>
+      <w:rPr>
+        <w:rFonts w:ascii="Symbol" w:hAnsi="Symbol" w:hint="default"/>
+      </w:rPr>
+    </w:lvl>
+  </w:abstractNum>
+  <w:abstractNum w:abstractNumId="7">
+    <w:nsid w:val="FFFFFF82"/>
+    <w:multiLevelType w:val="singleLevel"/>
+    <w:tmpl w:val="CFB4B810"/>
+    <w:lvl w:ilvl="0">
+      <w:start w:val="1"/>
+      <w:numFmt w:val="bullet"/>
+      <w:lvlText w:val=""/>
+      <w:lvlJc w:val="left"/>
+      <w:pPr>
+        <w:tabs>
+          <w:tab w:val="num" w:pos="926"/>
+        </w:tabs>
+        <w:ind w:left="926" w:hanging="360"/>
+      </w:pPr>
+      <w:rPr>
+        <w:rFonts w:ascii="Symbol" w:hAnsi="Symbol" w:hint="default"/>
+      </w:rPr>
+    </w:lvl>
+  </w:abstractNum>
+  <w:abstractNum w:abstractNumId="8">
+    <w:nsid w:val="FFFFFF83"/>
+    <w:multiLevelType w:val="singleLevel"/>
+    <w:tmpl w:val="493E2612"/>
+    <w:lvl w:ilvl="0">
+      <w:start w:val="1"/>
+      <w:numFmt w:val="bullet"/>
+      <w:lvlText w:val=""/>
+      <w:lvlJc w:val="left"/>
+      <w:pPr>
+        <w:tabs>
+          <w:tab w:val="num" w:pos="643"/>
+        </w:tabs>
+        <w:ind w:left="643" w:hanging="360"/>
+      </w:pPr>
+      <w:rPr>
+        <w:rFonts w:ascii="Symbol" w:hAnsi="Symbol" w:hint="default"/>
+      </w:rPr>
+    </w:lvl>
+  </w:abstractNum>
+  <w:abstractNum w:abstractNumId="9">
+    <w:nsid w:val="FFFFFF88"/>
+    <w:multiLevelType w:val="singleLevel"/>
+    <w:tmpl w:val="3BAA599E"/>
+    <w:lvl w:ilvl="0">
+      <w:start w:val="1"/>
+      <w:numFmt w:val="upperRoman"/>
+      <w:pStyle w:val="ListNumber"/>
+      <w:lvlText w:val="%1."/>
+      <w:lvlJc w:val="right"/>
+      <w:pPr>
+        <w:ind w:left="180" w:hanging="180"/>
+      </w:pPr>
+    </w:lvl>
+  </w:abstractNum>
+  <w:abstractNum w:abstractNumId="10">
+    <w:nsid w:val="FFFFFF89"/>
+    <w:multiLevelType w:val="singleLevel"/>
+    <w:tmpl w:val="56EC3306"/>
+    <w:lvl w:ilvl="0">
+      <w:start w:val="1"/>
+      <w:numFmt w:val="bullet"/>
+      <w:pStyle w:val="ListBullet"/>
+      <w:lvlText w:val=""/>
+      <w:lvlJc w:val="left"/>
+      <w:pPr>
+        <w:tabs>
+          <w:tab w:val="num" w:pos="340"/>
+        </w:tabs>
+        <w:ind w:left="0" w:firstLine="0"/>
+      </w:pPr>
+      <w:rPr>
+        <w:rFonts w:ascii="Wingdings" w:hAnsi="Wingdings" w:hint="default"/>
+      </w:rPr>
+    </w:lvl>
+  </w:abstractNum>
+  <w:abstractNum w:abstractNumId="11">
     <w:nsid w:val="08AA02D4"/>
     <w:multiLevelType w:val="hybridMultilevel"/>
     <w:tmpl w:val="70A87274"/>
@@ -417,6 +835,39 @@
     </w:lvl>
   </w:abstractNum>
   <w:num w:numId="1">
+    <w:abstractNumId w:val="11"/>
+  </w:num>
+  <w:num w:numId="2">
+    <w:abstractNumId w:val="10"/>
+  </w:num>
+  <w:num w:numId="3">
+    <w:abstractNumId w:val="8"/>
+  </w:num>
+  <w:num w:numId="4">
+    <w:abstractNumId w:val="7"/>
+  </w:num>
+  <w:num w:numId="5">
+    <w:abstractNumId w:val="6"/>
+  </w:num>
+  <w:num w:numId="6">
+    <w:abstractNumId w:val="5"/>
+  </w:num>
+  <w:num w:numId="7">
+    <w:abstractNumId w:val="9"/>
+  </w:num>
+  <w:num w:numId="8">
+    <w:abstractNumId w:val="4"/>
+  </w:num>
+  <w:num w:numId="9">
+    <w:abstractNumId w:val="3"/>
+  </w:num>
+  <w:num w:numId="10">
+    <w:abstractNumId w:val="2"/>
+  </w:num>
+  <w:num w:numId="11">
+    <w:abstractNumId w:val="1"/>
+  </w:num>
+  <w:num w:numId="12">
     <w:abstractNumId w:val="0"/>
   </w:num>
 </w:numbering>
@@ -459,6 +910,8 @@
     <w:lsdException w:name="toc 8" w:uiPriority="39"/>
     <w:lsdException w:name="toc 9" w:uiPriority="39"/>
     <w:lsdException w:name="caption" w:uiPriority="35" w:qFormat="1"/>
+    <w:lsdException w:name="List Bullet" w:qFormat="1"/>
+    <w:lsdException w:name="List Number" w:qFormat="1"/>
     <w:lsdException w:name="Title" w:semiHidden="0" w:uiPriority="10" w:unhideWhenUsed="0" w:qFormat="1"/>
     <w:lsdException w:name="Default Paragraph Font" w:uiPriority="1"/>
     <w:lsdException w:name="Subtitle" w:semiHidden="0" w:uiPriority="11" w:unhideWhenUsed="0" w:qFormat="1"/>
@@ -1248,6 +1701,34 @@
     <w:uiPriority w:val="1"/>
     <w:rsid w:val="00CE18C4"/>
   </w:style>
+  <w:style w:type="paragraph" w:styleId="ListBullet">
+    <w:name w:val="List Bullet"/>
+    <w:basedOn w:val="Normal"/>
+    <w:uiPriority w:val="99"/>
+    <w:unhideWhenUsed/>
+    <w:qFormat/>
+    <w:rsid w:val="00D27F0F"/>
+    <w:pPr>
+      <w:numPr>
+        <w:numId w:val="2"/>
+      </w:numPr>
+      <w:contextualSpacing/>
+    </w:pPr>
+  </w:style>
+  <w:style w:type="paragraph" w:styleId="ListNumber">
+    <w:name w:val="List Number"/>
+    <w:basedOn w:val="Normal"/>
+    <w:uiPriority w:val="99"/>
+    <w:unhideWhenUsed/>
+    <w:qFormat/>
+    <w:rsid w:val="00D27F0F"/>
+    <w:pPr>
+      <w:numPr>
+        <w:numId w:val="7"/>
+      </w:numPr>
+      <w:contextualSpacing/>
+    </w:pPr>
+  </w:style>
 </w:styles>
 </file>
 
@@ -1288,6 +1769,8 @@
     <w:lsdException w:name="toc 8" w:uiPriority="39"/>
     <w:lsdException w:name="toc 9" w:uiPriority="39"/>
     <w:lsdException w:name="caption" w:uiPriority="35" w:qFormat="1"/>
+    <w:lsdException w:name="List Bullet" w:qFormat="1"/>
+    <w:lsdException w:name="List Number" w:qFormat="1"/>
     <w:lsdException w:name="Title" w:semiHidden="0" w:uiPriority="10" w:unhideWhenUsed="0" w:qFormat="1"/>
     <w:lsdException w:name="Default Paragraph Font" w:uiPriority="1"/>
     <w:lsdException w:name="Subtitle" w:semiHidden="0" w:uiPriority="11" w:unhideWhenUsed="0" w:qFormat="1"/>
@@ -2076,6 +2559,34 @@
     <w:link w:val="NoSpacing"/>
     <w:uiPriority w:val="1"/>
     <w:rsid w:val="00CE18C4"/>
+  </w:style>
+  <w:style w:type="paragraph" w:styleId="ListBullet">
+    <w:name w:val="List Bullet"/>
+    <w:basedOn w:val="Normal"/>
+    <w:uiPriority w:val="99"/>
+    <w:unhideWhenUsed/>
+    <w:qFormat/>
+    <w:rsid w:val="00D27F0F"/>
+    <w:pPr>
+      <w:numPr>
+        <w:numId w:val="2"/>
+      </w:numPr>
+      <w:contextualSpacing/>
+    </w:pPr>
+  </w:style>
+  <w:style w:type="paragraph" w:styleId="ListNumber">
+    <w:name w:val="List Number"/>
+    <w:basedOn w:val="Normal"/>
+    <w:uiPriority w:val="99"/>
+    <w:unhideWhenUsed/>
+    <w:qFormat/>
+    <w:rsid w:val="00D27F0F"/>
+    <w:pPr>
+      <w:numPr>
+        <w:numId w:val="7"/>
+      </w:numPr>
+      <w:contextualSpacing/>
+    </w:pPr>
   </w:style>
 </w:styles>
 </file>

</xml_diff>